<commit_message>
installation steps are added
</commit_message>
<xml_diff>
--- a/Steps to run project.docx
+++ b/Steps to run project.docx
@@ -18,25 +18,227 @@
       </w:r>
     </w:p>
     <w:p>
-      <w:r>
-        <w:t>https://stackoverflow.com/questions/20711240/how-to-completely-remove-node-js-from-windows</w:t>
-      </w:r>
+      <w:hyperlink r:id="rId5" w:history="1">
+        <w:r>
+          <w:rPr>
+            <w:rStyle w:val="Hyperlink"/>
+          </w:rPr>
+          <w:t>https://stackoverflow.com/questions/20711240/how-to-completely-remove-node-js-from-windows</w:t>
+        </w:r>
+      </w:hyperlink>
     </w:p>
     <w:p/>
     <w:p>
       <w:r>
+        <w:t>Installation in Ubuntu</w:t>
+      </w:r>
+    </w:p>
+    <w:p>
+      <w:r>
+        <w:t xml:space="preserve">git clone </w:t>
+      </w:r>
+      <w:hyperlink r:id="rId6" w:history="1">
+        <w:r>
+          <w:rPr>
+            <w:rStyle w:val="Hyperlink"/>
+          </w:rPr>
+          <w:t>https://github.com/anbunathan/dsu-training.git</w:t>
+        </w:r>
+      </w:hyperlink>
+    </w:p>
+    <w:p/>
+    <w:p>
+      <w:proofErr w:type="spellStart"/>
+      <w:r>
+        <w:t>sudo</w:t>
+      </w:r>
+      <w:proofErr w:type="spellEnd"/>
+      <w:r>
+        <w:t xml:space="preserve"> apt update</w:t>
+      </w:r>
+    </w:p>
+    <w:p>
+      <w:proofErr w:type="spellStart"/>
+      <w:r>
+        <w:t>sudo</w:t>
+      </w:r>
+      <w:proofErr w:type="spellEnd"/>
+      <w:r>
+        <w:t xml:space="preserve"> apt -y upgrade</w:t>
+      </w:r>
+    </w:p>
+    <w:p>
+      <w:proofErr w:type="spellStart"/>
+      <w:r>
+        <w:t>sudo</w:t>
+      </w:r>
+      <w:proofErr w:type="spellEnd"/>
+      <w:r>
+        <w:t xml:space="preserve"> apt update</w:t>
+      </w:r>
+    </w:p>
+    <w:p>
+      <w:proofErr w:type="spellStart"/>
+      <w:r>
+        <w:t>sudo</w:t>
+      </w:r>
+      <w:proofErr w:type="spellEnd"/>
+      <w:r>
+        <w:t xml:space="preserve"> apt -y install curl </w:t>
+      </w:r>
+      <w:proofErr w:type="spellStart"/>
+      <w:r>
+        <w:t>dirmngr</w:t>
+      </w:r>
+      <w:proofErr w:type="spellEnd"/>
+      <w:r>
+        <w:t xml:space="preserve"> apt-transport-https </w:t>
+      </w:r>
+      <w:proofErr w:type="spellStart"/>
+      <w:r>
+        <w:t>lsb</w:t>
+      </w:r>
+      <w:proofErr w:type="spellEnd"/>
+      <w:r>
+        <w:t>-release ca-certificates</w:t>
+      </w:r>
+    </w:p>
+    <w:p>
+      <w:r>
+        <w:t>curl -</w:t>
+      </w:r>
+      <w:proofErr w:type="spellStart"/>
+      <w:r>
+        <w:t>sL</w:t>
+      </w:r>
+      <w:proofErr w:type="spellEnd"/>
+      <w:r>
+        <w:t xml:space="preserve"> https://deb.nodesource.com/setup_12.x | </w:t>
+      </w:r>
+      <w:proofErr w:type="spellStart"/>
+      <w:r>
+        <w:t>sudo</w:t>
+      </w:r>
+      <w:proofErr w:type="spellEnd"/>
+      <w:r>
+        <w:t xml:space="preserve"> -E bash </w:t>
+      </w:r>
+      <w:r>
+        <w:t>–</w:t>
+      </w:r>
+    </w:p>
+    <w:p>
+      <w:proofErr w:type="spellStart"/>
+      <w:r>
+        <w:t>sudo</w:t>
+      </w:r>
+      <w:proofErr w:type="spellEnd"/>
+      <w:r>
+        <w:t xml:space="preserve"> apt install --assume-yes </w:t>
+      </w:r>
+      <w:proofErr w:type="spellStart"/>
+      <w:r>
+        <w:t>nodejs</w:t>
+      </w:r>
+      <w:proofErr w:type="spellEnd"/>
+      <w:r>
+        <w:t xml:space="preserve"> </w:t>
+      </w:r>
+    </w:p>
+    <w:p>
+      <w:proofErr w:type="spellStart"/>
+      <w:r>
+        <w:t>sudo</w:t>
+      </w:r>
+      <w:proofErr w:type="spellEnd"/>
+      <w:r>
+        <w:t xml:space="preserve"> apt -y install </w:t>
+      </w:r>
+      <w:proofErr w:type="spellStart"/>
+      <w:r>
+        <w:t>gcc</w:t>
+      </w:r>
+      <w:proofErr w:type="spellEnd"/>
+      <w:r>
+        <w:t xml:space="preserve"> g++ make</w:t>
+      </w:r>
+    </w:p>
+    <w:p>
+      <w:r>
+        <w:t xml:space="preserve">$ node </w:t>
+      </w:r>
+      <w:r>
+        <w:t>–</w:t>
+      </w:r>
+      <w:r>
+        <w:t>version</w:t>
+      </w:r>
+    </w:p>
+    <w:p/>
+    <w:p>
+      <w:r>
+        <w:rPr>
+          <w:rFonts w:ascii="Roboto" w:hAnsi="Roboto"/>
+          <w:color w:val="000000"/>
+          <w:sz w:val="15"/>
+          <w:szCs w:val="15"/>
+        </w:rPr>
+        <w:t xml:space="preserve">Public </w:t>
+      </w:r>
+      <w:proofErr w:type="spellStart"/>
+      <w:r>
+        <w:rPr>
+          <w:rFonts w:ascii="Roboto" w:hAnsi="Roboto"/>
+          <w:color w:val="000000"/>
+          <w:sz w:val="15"/>
+          <w:szCs w:val="15"/>
+        </w:rPr>
+        <w:t>ip</w:t>
+      </w:r>
+      <w:proofErr w:type="spellEnd"/>
+      <w:r>
+        <w:rPr>
+          <w:rFonts w:ascii="Roboto" w:hAnsi="Roboto"/>
+          <w:color w:val="000000"/>
+          <w:sz w:val="15"/>
+          <w:szCs w:val="15"/>
+        </w:rPr>
+        <w:t xml:space="preserve">: </w:t>
+      </w:r>
+      <w:r>
+        <w:rPr>
+          <w:rFonts w:ascii="Roboto" w:hAnsi="Roboto"/>
+          <w:color w:val="000000"/>
+          <w:sz w:val="15"/>
+          <w:szCs w:val="15"/>
+        </w:rPr>
+        <w:t>3.144.161.121</w:t>
+      </w:r>
+    </w:p>
+    <w:p>
+      <w:r>
         <w:t>Step 1: Download and install Node.js</w:t>
       </w:r>
       <w:r>
-        <w:t xml:space="preserve"> (10.13.0)/</w:t>
-      </w:r>
-      <w:proofErr w:type="gramStart"/>
-      <w:r>
-        <w:t>NPM(</w:t>
-      </w:r>
-      <w:proofErr w:type="gramEnd"/>
-      <w:r>
-        <w:t>6.4.1</w:t>
+        <w:t xml:space="preserve"> (1</w:t>
+      </w:r>
+      <w:r>
+        <w:t>2</w:t>
+      </w:r>
+      <w:r>
+        <w:t>.</w:t>
+      </w:r>
+      <w:r>
+        <w:t>22</w:t>
+      </w:r>
+      <w:r>
+        <w:t>.</w:t>
+      </w:r>
+      <w:r>
+        <w:t>6</w:t>
+      </w:r>
+      <w:r>
+        <w:t>)/NPM(6.4.1</w:t>
       </w:r>
       <w:r>
         <w:t>)</w:t>
@@ -109,7 +311,7 @@
       <w:r>
         <w:t xml:space="preserve">(*) 1. Open </w:t>
       </w:r>
-      <w:hyperlink r:id="rId5" w:history="1">
+      <w:hyperlink r:id="rId7" w:history="1">
         <w:r>
           <w:rPr>
             <w:rStyle w:val="Hyperlink"/>
@@ -123,9 +325,10 @@
     </w:p>
     <w:p>
       <w:r>
+        <w:lastRenderedPageBreak/>
         <w:t xml:space="preserve">2. </w:t>
       </w:r>
-      <w:hyperlink r:id="rId6" w:history="1">
+      <w:hyperlink r:id="rId8" w:history="1">
         <w:r>
           <w:rPr>
             <w:rStyle w:val="Hyperlink"/>
@@ -177,236 +380,145 @@
       </w:r>
     </w:p>
     <w:p/>
+    <w:p>
+      <w:r>
+        <w:t xml:space="preserve">Add the following in .env file under </w:t>
+      </w:r>
+      <w:r>
+        <w:t>/client folder</w:t>
+      </w:r>
+      <w:r>
+        <w:t xml:space="preserve">: </w:t>
+      </w:r>
+      <w:r>
+        <w:t>SKIP_PREFLIGHT_CHECK=true</w:t>
+      </w:r>
+    </w:p>
     <w:p/>
-    <w:p>
-      <w:r>
-        <w:t xml:space="preserve">Clone the repository from </w:t>
-      </w:r>
-      <w:proofErr w:type="spellStart"/>
-      <w:r>
-        <w:t>Github</w:t>
-      </w:r>
-      <w:proofErr w:type="spellEnd"/>
-      <w:r>
-        <w:t xml:space="preserve"> links given below-</w:t>
-      </w:r>
-    </w:p>
-    <w:p>
-      <w:hyperlink r:id="rId7" w:history="1">
+    <w:p/>
+    <w:p/>
+    <w:p/>
+    <w:p>
+      <w:r>
+        <w:t>to build</w:t>
+      </w:r>
+      <w:r>
+        <w:t xml:space="preserve"> the SW:</w:t>
+      </w:r>
+    </w:p>
+    <w:p>
+      <w:r>
+        <w:t>cd C:\shared\trial\dsu-training</w:t>
+      </w:r>
+    </w:p>
+    <w:p>
+      <w:r>
+        <w:t xml:space="preserve">git clone </w:t>
+      </w:r>
+      <w:hyperlink r:id="rId9" w:history="1">
         <w:r>
           <w:rPr>
             <w:rStyle w:val="Hyperlink"/>
           </w:rPr>
-          <w:t>https://github.com/Digitran-Solutions/Webapp_Framework1_Client-master</w:t>
+          <w:t>https://github.com/anbunathan/dsu-training.git</w:t>
         </w:r>
       </w:hyperlink>
     </w:p>
     <w:p>
-      <w:hyperlink r:id="rId8" w:history="1">
-        <w:r>
-          <w:rPr>
-            <w:rStyle w:val="Hyperlink"/>
-          </w:rPr>
-          <w:t>https://github.com/Digitran-Solutions/Webapp_Framework1_Server-master</w:t>
-        </w:r>
-      </w:hyperlink>
+      <w:r>
+        <w:t>cd C:\shared\trial\dsu-training\webapp</w:t>
+      </w:r>
+    </w:p>
+    <w:p>
+      <w:r>
+        <w:t>cd client</w:t>
+      </w:r>
+    </w:p>
+    <w:p>
+      <w:proofErr w:type="spellStart"/>
+      <w:r>
+        <w:t>npm</w:t>
+      </w:r>
+      <w:proofErr w:type="spellEnd"/>
+      <w:r>
+        <w:t xml:space="preserve"> install</w:t>
+      </w:r>
+    </w:p>
+    <w:p>
+      <w:proofErr w:type="spellStart"/>
+      <w:r>
+        <w:t>npm</w:t>
+      </w:r>
+      <w:proofErr w:type="spellEnd"/>
+      <w:r>
+        <w:t xml:space="preserve"> run-script build</w:t>
+      </w:r>
+    </w:p>
+    <w:p>
+      <w:proofErr w:type="spellStart"/>
+      <w:r>
+        <w:t>npm</w:t>
+      </w:r>
+      <w:proofErr w:type="spellEnd"/>
+      <w:r>
+        <w:t xml:space="preserve"> start</w:t>
+      </w:r>
+    </w:p>
+    <w:p>
+      <w:r>
+        <w:t>cd ..</w:t>
+      </w:r>
+    </w:p>
+    <w:p>
+      <w:proofErr w:type="spellStart"/>
+      <w:r>
+        <w:t>npm</w:t>
+      </w:r>
+      <w:proofErr w:type="spellEnd"/>
+      <w:r>
+        <w:t xml:space="preserve"> install</w:t>
+      </w:r>
+    </w:p>
+    <w:p>
+      <w:proofErr w:type="spellStart"/>
+      <w:r>
+        <w:t>npm</w:t>
+      </w:r>
+      <w:proofErr w:type="spellEnd"/>
+      <w:r>
+        <w:t xml:space="preserve"> start</w:t>
+      </w:r>
     </w:p>
     <w:p/>
     <w:p>
       <w:r>
+        <w:t>In browser type,</w:t>
+      </w:r>
+    </w:p>
+    <w:p>
+      <w:r>
+        <w:t>http://localhost:3000</w:t>
+      </w:r>
+    </w:p>
+    <w:p/>
+    <w:p>
+      <w:r>
+        <w:t>Git commands</w:t>
+      </w:r>
+    </w:p>
+    <w:p>
+      <w:r>
+        <w:t>git add .</w:t>
+      </w:r>
+    </w:p>
+    <w:p>
+      <w:r>
+        <w:t>git commit -m "Initial Repository"</w:t>
+      </w:r>
+    </w:p>
+    <w:p>
+      <w:r>
         <w:lastRenderedPageBreak/>
-        <w:t xml:space="preserve">Add the following in .env file under </w:t>
-      </w:r>
-      <w:r>
-        <w:t>/client folder</w:t>
-      </w:r>
-      <w:r>
-        <w:t xml:space="preserve">: </w:t>
-      </w:r>
-      <w:r>
-        <w:t>SKIP_PREFLIGHT_CHECK=true</w:t>
-      </w:r>
-    </w:p>
-    <w:p/>
-    <w:p/>
-    <w:p>
-      <w:r>
-        <w:t>to build</w:t>
-      </w:r>
-    </w:p>
-    <w:p>
-      <w:r>
-        <w:t>cd C:\shared\trial\dsu-training\webapp</w:t>
-      </w:r>
-    </w:p>
-    <w:p>
-      <w:r>
-        <w:t>cd client</w:t>
-      </w:r>
-    </w:p>
-    <w:p>
-      <w:proofErr w:type="spellStart"/>
-      <w:r>
-        <w:t>npm</w:t>
-      </w:r>
-      <w:proofErr w:type="spellEnd"/>
-      <w:r>
-        <w:t xml:space="preserve"> install</w:t>
-      </w:r>
-    </w:p>
-    <w:p>
-      <w:proofErr w:type="spellStart"/>
-      <w:r>
-        <w:t>npm</w:t>
-      </w:r>
-      <w:proofErr w:type="spellEnd"/>
-      <w:r>
-        <w:t xml:space="preserve"> run-script build</w:t>
-      </w:r>
-    </w:p>
-    <w:p>
-      <w:proofErr w:type="spellStart"/>
-      <w:r>
-        <w:t>npm</w:t>
-      </w:r>
-      <w:proofErr w:type="spellEnd"/>
-      <w:r>
-        <w:t xml:space="preserve"> start</w:t>
-      </w:r>
-    </w:p>
-    <w:p>
-      <w:r>
-        <w:t>cd</w:t>
-      </w:r>
-      <w:proofErr w:type="gramStart"/>
-      <w:r>
-        <w:t xml:space="preserve"> ..</w:t>
-      </w:r>
-      <w:proofErr w:type="gramEnd"/>
-    </w:p>
-    <w:p>
-      <w:proofErr w:type="spellStart"/>
-      <w:r>
-        <w:t>npm</w:t>
-      </w:r>
-      <w:proofErr w:type="spellEnd"/>
-      <w:r>
-        <w:t xml:space="preserve"> install</w:t>
-      </w:r>
-    </w:p>
-    <w:p>
-      <w:proofErr w:type="spellStart"/>
-      <w:r>
-        <w:t>npm</w:t>
-      </w:r>
-      <w:proofErr w:type="spellEnd"/>
-      <w:r>
-        <w:t xml:space="preserve"> start</w:t>
-      </w:r>
-    </w:p>
-    <w:p/>
-    <w:p>
-      <w:r>
-        <w:t>Git commands</w:t>
-      </w:r>
-    </w:p>
-    <w:p>
-      <w:r>
-        <w:t xml:space="preserve">git </w:t>
-      </w:r>
-      <w:proofErr w:type="spellStart"/>
-      <w:r>
-        <w:t>init</w:t>
-      </w:r>
-      <w:proofErr w:type="spellEnd"/>
-    </w:p>
-    <w:p>
-      <w:r>
-        <w:t xml:space="preserve">git </w:t>
-      </w:r>
-      <w:proofErr w:type="gramStart"/>
-      <w:r>
-        <w:t>add .</w:t>
-      </w:r>
-      <w:proofErr w:type="gramEnd"/>
-    </w:p>
-    <w:p>
-      <w:r>
-        <w:t xml:space="preserve">git config --global </w:t>
-      </w:r>
-      <w:proofErr w:type="spellStart"/>
-      <w:proofErr w:type="gramStart"/>
-      <w:r>
-        <w:t>user.email</w:t>
-      </w:r>
-      <w:proofErr w:type="spellEnd"/>
-      <w:proofErr w:type="gramEnd"/>
-      <w:r>
-        <w:t xml:space="preserve"> "anbunathan.r@gmail.com"</w:t>
-      </w:r>
-    </w:p>
-    <w:p>
-      <w:r>
-        <w:t>git config --global user.name "</w:t>
-      </w:r>
-      <w:proofErr w:type="spellStart"/>
-      <w:r>
-        <w:t>anbunathan</w:t>
-      </w:r>
-      <w:proofErr w:type="spellEnd"/>
-      <w:r>
-        <w:t>"</w:t>
-      </w:r>
-    </w:p>
-    <w:p>
-      <w:r>
-        <w:t>git commit -m "Initial Repository"</w:t>
-      </w:r>
-    </w:p>
-    <w:p>
-      <w:r>
-        <w:t>git branch -M main</w:t>
-      </w:r>
-    </w:p>
-    <w:p>
-      <w:pPr>
-        <w:pStyle w:val="HTMLPreformatted"/>
-        <w:rPr>
-          <w:rFonts w:ascii="Consolas" w:hAnsi="Consolas"/>
-          <w:color w:val="24292F"/>
-          <w:sz w:val="21"/>
-          <w:szCs w:val="21"/>
-        </w:rPr>
-      </w:pPr>
-      <w:r>
-        <w:t xml:space="preserve">git remote add </w:t>
-      </w:r>
-      <w:proofErr w:type="spellStart"/>
-      <w:r>
-        <w:t>github</w:t>
-      </w:r>
-      <w:proofErr w:type="spellEnd"/>
-      <w:r>
-        <w:t xml:space="preserve"> </w:t>
-      </w:r>
-      <w:r>
-        <w:rPr>
-          <w:rStyle w:val="user-select-contain"/>
-          <w:rFonts w:ascii="Consolas" w:hAnsi="Consolas"/>
-          <w:color w:val="24292F"/>
-          <w:sz w:val="21"/>
-          <w:szCs w:val="21"/>
-        </w:rPr>
-        <w:t>https://github.com/anbunathan/dsu-training.git</w:t>
-      </w:r>
-    </w:p>
-    <w:p>
-      <w:r>
-        <w:t>git remote -v</w:t>
-      </w:r>
-    </w:p>
-    <w:p>
-      <w:r>
         <w:t xml:space="preserve">git push -f </w:t>
       </w:r>
       <w:proofErr w:type="spellStart"/>
@@ -1173,6 +1285,18 @@
     <w:basedOn w:val="DefaultParagraphFont"/>
     <w:rsid w:val="005466E6"/>
   </w:style>
+  <w:style w:type="character" w:styleId="UnresolvedMention">
+    <w:name w:val="Unresolved Mention"/>
+    <w:basedOn w:val="DefaultParagraphFont"/>
+    <w:uiPriority w:val="99"/>
+    <w:semiHidden/>
+    <w:unhideWhenUsed/>
+    <w:rsid w:val="00962882"/>
+    <w:rPr>
+      <w:color w:val="605E5C"/>
+      <w:shd w:val="clear" w:color="auto" w:fill="E1DFDD"/>
+    </w:rPr>
+  </w:style>
 </w:styles>
 </file>
 

</xml_diff>